<commit_message>
Más Diagramas de secuencia
2 =O
</commit_message>
<xml_diff>
--- a/Diseño/Signature and pseudocode of the algorithm for each operation/Por CU/CU001IniciarSesión.docx
+++ b/Diseño/Signature and pseudocode of the algorithm for each operation/Por CU/CU001IniciarSesión.docx
@@ -1621,6 +1621,20 @@
         <w:rPr>
           <w:lang w:val="es-DO"/>
         </w:rPr>
+        <w:t xml:space="preserve">    idRol = resultados["idRol"]; </w:t>
+      </w:r>
+    </w:p>
+    <w:p>
+      <w:pPr>
+        <w:pStyle w:val="cod"/>
+        <w:rPr>
+          <w:lang w:val="es-DO"/>
+        </w:rPr>
+      </w:pPr>
+      <w:r>
+        <w:rPr>
+          <w:lang w:val="es-DO"/>
+        </w:rPr>
         <w:tab/>
         <w:t>rol = resultados["rol"];</w:t>
       </w:r>
@@ -1667,7 +1681,21 @@
         <w:rPr>
           <w:lang w:val="es-DO"/>
         </w:rPr>
-        <w:t xml:space="preserve">    usr = Usuario(id, nombre, rol);</w:t>
+        <w:t xml:space="preserve">    usrRol = Rol(idRol, rol);</w:t>
+      </w:r>
+    </w:p>
+    <w:p>
+      <w:pPr>
+        <w:pStyle w:val="cod"/>
+        <w:rPr>
+          <w:lang w:val="es-DO"/>
+        </w:rPr>
+      </w:pPr>
+      <w:r>
+        <w:rPr>
+          <w:lang w:val="es-DO"/>
+        </w:rPr>
+        <w:t xml:space="preserve">    usr = Usuario(id, nombre, usrRol);</w:t>
       </w:r>
     </w:p>
     <w:p>
@@ -1689,6 +1717,398 @@
         <w:pStyle w:val="cod"/>
       </w:pPr>
       <w:r>
+        <w:t>}</w:t>
+      </w:r>
+    </w:p>
+    <w:p>
+      <w:pPr>
+        <w:rPr>
+          <w:rFonts w:ascii="Courier New" w:hAnsi="Courier New" w:cs="Courier New"/>
+          <w:lang w:val="en-US"/>
+        </w:rPr>
+      </w:pPr>
+    </w:p>
+    <w:tbl>
+      <w:tblPr>
+        <w:tblW w:w="4969" w:type="pct"/>
+        <w:tblInd w:w="55" w:type="dxa"/>
+        <w:tblCellMar>
+          <w:left w:w="70" w:type="dxa"/>
+          <w:right w:w="70" w:type="dxa"/>
+        </w:tblCellMar>
+        <w:tblLook w:val="00A0"/>
+      </w:tblPr>
+      <w:tblGrid>
+        <w:gridCol w:w="2129"/>
+        <w:gridCol w:w="8743"/>
+      </w:tblGrid>
+      <w:tr>
+        <w:trPr>
+          <w:trHeight w:val="300"/>
+        </w:trPr>
+        <w:tc>
+          <w:tcPr>
+            <w:tcW w:w="1747" w:type="dxa"/>
+            <w:tcBorders>
+              <w:top w:val="single" w:sz="4" w:space="0" w:color="auto"/>
+              <w:left w:val="single" w:sz="4" w:space="0" w:color="auto"/>
+              <w:bottom w:val="single" w:sz="4" w:space="0" w:color="auto"/>
+              <w:right w:val="single" w:sz="4" w:space="0" w:color="auto"/>
+            </w:tcBorders>
+            <w:noWrap/>
+            <w:vAlign w:val="center"/>
+          </w:tcPr>
+          <w:p>
+            <w:pPr>
+              <w:spacing w:after="0" w:line="240" w:lineRule="auto"/>
+              <w:rPr>
+                <w:b/>
+                <w:bCs/>
+                <w:color w:val="000000"/>
+                <w:lang w:eastAsia="es-DO"/>
+              </w:rPr>
+            </w:pPr>
+            <w:r>
+              <w:rPr>
+                <w:b/>
+                <w:bCs/>
+                <w:color w:val="000000"/>
+                <w:lang w:eastAsia="es-DO"/>
+              </w:rPr>
+              <w:t>Caso de Uso</w:t>
+            </w:r>
+          </w:p>
+        </w:tc>
+        <w:tc>
+          <w:tcPr>
+            <w:tcW w:w="7176" w:type="dxa"/>
+            <w:tcBorders>
+              <w:top w:val="single" w:sz="4" w:space="0" w:color="auto"/>
+              <w:left w:val="nil"/>
+              <w:bottom w:val="single" w:sz="4" w:space="0" w:color="auto"/>
+              <w:right w:val="single" w:sz="4" w:space="0" w:color="auto"/>
+            </w:tcBorders>
+            <w:noWrap/>
+            <w:vAlign w:val="center"/>
+          </w:tcPr>
+          <w:p>
+            <w:pPr>
+              <w:spacing w:after="0" w:line="240" w:lineRule="auto"/>
+              <w:rPr>
+                <w:color w:val="000000"/>
+                <w:lang w:eastAsia="es-DO"/>
+              </w:rPr>
+            </w:pPr>
+            <w:r>
+              <w:rPr>
+                <w:color w:val="000000"/>
+                <w:lang w:eastAsia="es-DO"/>
+              </w:rPr>
+              <w:t>CU001: Iniciar Sesión</w:t>
+            </w:r>
+          </w:p>
+        </w:tc>
+      </w:tr>
+      <w:tr>
+        <w:trPr>
+          <w:trHeight w:val="300"/>
+        </w:trPr>
+        <w:tc>
+          <w:tcPr>
+            <w:tcW w:w="1747" w:type="dxa"/>
+            <w:tcBorders>
+              <w:top w:val="nil"/>
+              <w:left w:val="single" w:sz="4" w:space="0" w:color="auto"/>
+              <w:bottom w:val="single" w:sz="4" w:space="0" w:color="auto"/>
+              <w:right w:val="single" w:sz="4" w:space="0" w:color="auto"/>
+            </w:tcBorders>
+            <w:noWrap/>
+            <w:vAlign w:val="center"/>
+          </w:tcPr>
+          <w:p>
+            <w:pPr>
+              <w:spacing w:after="0" w:line="240" w:lineRule="auto"/>
+              <w:rPr>
+                <w:b/>
+                <w:bCs/>
+                <w:color w:val="000000"/>
+                <w:lang w:eastAsia="es-DO"/>
+              </w:rPr>
+            </w:pPr>
+            <w:r>
+              <w:rPr>
+                <w:b/>
+                <w:bCs/>
+                <w:color w:val="000000"/>
+                <w:lang w:eastAsia="es-DO"/>
+              </w:rPr>
+              <w:t>Clase</w:t>
+            </w:r>
+          </w:p>
+        </w:tc>
+        <w:tc>
+          <w:tcPr>
+            <w:tcW w:w="7176" w:type="dxa"/>
+            <w:tcBorders>
+              <w:top w:val="nil"/>
+              <w:left w:val="nil"/>
+              <w:bottom w:val="single" w:sz="4" w:space="0" w:color="auto"/>
+              <w:right w:val="single" w:sz="4" w:space="0" w:color="auto"/>
+            </w:tcBorders>
+            <w:noWrap/>
+            <w:vAlign w:val="center"/>
+          </w:tcPr>
+          <w:p>
+            <w:pPr>
+              <w:spacing w:after="0" w:line="240" w:lineRule="auto"/>
+              <w:rPr>
+                <w:color w:val="000000"/>
+                <w:lang w:eastAsia="es-DO"/>
+              </w:rPr>
+            </w:pPr>
+            <w:r>
+              <w:rPr>
+                <w:color w:val="000000"/>
+                <w:lang w:eastAsia="es-DO"/>
+              </w:rPr>
+              <w:t>Usuario</w:t>
+            </w:r>
+          </w:p>
+        </w:tc>
+      </w:tr>
+      <w:tr>
+        <w:trPr>
+          <w:trHeight w:val="300"/>
+        </w:trPr>
+        <w:tc>
+          <w:tcPr>
+            <w:tcW w:w="1747" w:type="dxa"/>
+            <w:tcBorders>
+              <w:top w:val="nil"/>
+              <w:left w:val="single" w:sz="4" w:space="0" w:color="auto"/>
+              <w:bottom w:val="single" w:sz="4" w:space="0" w:color="auto"/>
+              <w:right w:val="single" w:sz="4" w:space="0" w:color="auto"/>
+            </w:tcBorders>
+            <w:noWrap/>
+            <w:vAlign w:val="center"/>
+          </w:tcPr>
+          <w:p>
+            <w:pPr>
+              <w:spacing w:after="0" w:line="240" w:lineRule="auto"/>
+              <w:rPr>
+                <w:b/>
+                <w:bCs/>
+                <w:color w:val="000000"/>
+                <w:lang w:eastAsia="es-DO"/>
+              </w:rPr>
+            </w:pPr>
+            <w:r>
+              <w:rPr>
+                <w:b/>
+                <w:bCs/>
+                <w:color w:val="000000"/>
+                <w:lang w:eastAsia="es-DO"/>
+              </w:rPr>
+              <w:t>Operación</w:t>
+            </w:r>
+          </w:p>
+        </w:tc>
+        <w:tc>
+          <w:tcPr>
+            <w:tcW w:w="7176" w:type="dxa"/>
+            <w:tcBorders>
+              <w:top w:val="nil"/>
+              <w:left w:val="nil"/>
+              <w:bottom w:val="single" w:sz="4" w:space="0" w:color="auto"/>
+              <w:right w:val="single" w:sz="4" w:space="0" w:color="auto"/>
+            </w:tcBorders>
+            <w:noWrap/>
+            <w:vAlign w:val="center"/>
+          </w:tcPr>
+          <w:p>
+            <w:pPr>
+              <w:pStyle w:val="oper"/>
+              <w:rPr>
+                <w:rFonts w:cs="Times New Roman"/>
+              </w:rPr>
+            </w:pPr>
+            <w:r>
+              <w:t>Usuario(id, nombre, rol)</w:t>
+            </w:r>
+          </w:p>
+        </w:tc>
+      </w:tr>
+    </w:tbl>
+    <w:p>
+      <w:pPr>
+        <w:pStyle w:val="enc"/>
+      </w:pPr>
+      <w:r>
+        <w:t>Pseudo</w:t>
+      </w:r>
+      <w:r>
+        <w:t>código</w:t>
+      </w:r>
+    </w:p>
+    <w:p>
+      <w:pPr>
+        <w:pStyle w:val="cod"/>
+        <w:rPr>
+          <w:lang w:val="es-DO"/>
+        </w:rPr>
+      </w:pPr>
+      <w:r>
+        <w:rPr>
+          <w:lang w:val="es-DO"/>
+        </w:rPr>
+        <w:t>Usuario(</w:t>
+      </w:r>
+      <w:r>
+        <w:rPr>
+          <w:lang w:val="es-DO"/>
+        </w:rPr>
+        <w:t>id, nombre, rol</w:t>
+      </w:r>
+      <w:r>
+        <w:rPr>
+          <w:lang w:val="es-DO"/>
+        </w:rPr>
+        <w:t>){</w:t>
+      </w:r>
+    </w:p>
+    <w:p>
+      <w:pPr>
+        <w:pStyle w:val="cod"/>
+        <w:rPr>
+          <w:lang w:val="es-DO"/>
+        </w:rPr>
+      </w:pPr>
+      <w:r>
+        <w:rPr>
+          <w:lang w:val="es-DO"/>
+        </w:rPr>
+        <w:tab/>
+      </w:r>
+      <w:r>
+        <w:rPr>
+          <w:lang w:val="es-DO"/>
+        </w:rPr>
+        <w:t>this.</w:t>
+      </w:r>
+      <w:r>
+        <w:rPr>
+          <w:lang w:val="es-DO"/>
+        </w:rPr>
+        <w:t>id</w:t>
+      </w:r>
+      <w:r>
+        <w:rPr>
+          <w:lang w:val="es-DO"/>
+        </w:rPr>
+        <w:t xml:space="preserve"> = </w:t>
+      </w:r>
+      <w:r>
+        <w:rPr>
+          <w:lang w:val="es-DO"/>
+        </w:rPr>
+        <w:t>id</w:t>
+      </w:r>
+      <w:r>
+        <w:rPr>
+          <w:lang w:val="es-DO"/>
+        </w:rPr>
+        <w:t>;</w:t>
+      </w:r>
+    </w:p>
+    <w:p>
+      <w:pPr>
+        <w:pStyle w:val="cod"/>
+        <w:rPr>
+          <w:lang w:val="es-DO"/>
+        </w:rPr>
+      </w:pPr>
+      <w:r>
+        <w:rPr>
+          <w:lang w:val="es-DO"/>
+        </w:rPr>
+        <w:tab/>
+        <w:t>this.</w:t>
+      </w:r>
+      <w:r>
+        <w:rPr>
+          <w:lang w:val="es-DO"/>
+        </w:rPr>
+        <w:t>nombre</w:t>
+      </w:r>
+      <w:r>
+        <w:rPr>
+          <w:lang w:val="es-DO"/>
+        </w:rPr>
+        <w:t xml:space="preserve"> = </w:t>
+      </w:r>
+      <w:r>
+        <w:rPr>
+          <w:lang w:val="es-DO"/>
+        </w:rPr>
+        <w:t>nombre</w:t>
+      </w:r>
+      <w:r>
+        <w:rPr>
+          <w:lang w:val="es-DO"/>
+        </w:rPr>
+        <w:t>;</w:t>
+      </w:r>
+    </w:p>
+    <w:p>
+      <w:pPr>
+        <w:pStyle w:val="cod"/>
+        <w:rPr>
+          <w:lang w:val="es-DO"/>
+        </w:rPr>
+      </w:pPr>
+      <w:r>
+        <w:rPr>
+          <w:lang w:val="es-DO"/>
+        </w:rPr>
+        <w:tab/>
+        <w:t>this.</w:t>
+      </w:r>
+      <w:r>
+        <w:rPr>
+          <w:lang w:val="es-DO"/>
+        </w:rPr>
+        <w:t>rol</w:t>
+      </w:r>
+      <w:r>
+        <w:rPr>
+          <w:lang w:val="es-DO"/>
+        </w:rPr>
+        <w:t xml:space="preserve"> = </w:t>
+      </w:r>
+      <w:r>
+        <w:rPr>
+          <w:lang w:val="es-DO"/>
+        </w:rPr>
+        <w:t>rol</w:t>
+      </w:r>
+      <w:r>
+        <w:rPr>
+          <w:lang w:val="es-DO"/>
+        </w:rPr>
+        <w:t>;</w:t>
+      </w:r>
+    </w:p>
+    <w:p>
+      <w:pPr>
+        <w:pStyle w:val="cod"/>
+        <w:rPr>
+          <w:lang w:val="es-DO"/>
+        </w:rPr>
+      </w:pPr>
+      <w:r>
+        <w:rPr>
+          <w:lang w:val="es-DO"/>
+        </w:rPr>
         <w:t>}</w:t>
       </w:r>
     </w:p>
@@ -1836,7 +2256,7 @@
                 <w:color w:val="000000"/>
                 <w:lang w:eastAsia="es-DO"/>
               </w:rPr>
-              <w:t>Usuario</w:t>
+              <w:t>Rol</w:t>
             </w:r>
           </w:p>
         </w:tc>
@@ -1893,12 +2313,9 @@
           <w:p>
             <w:pPr>
               <w:pStyle w:val="oper"/>
-              <w:rPr>
-                <w:rFonts w:cs="Times New Roman"/>
-              </w:rPr>
-            </w:pPr>
-            <w:r>
-              <w:t>Usuario(id, nombre, rol)</w:t>
+            </w:pPr>
+            <w:r>
+              <w:t>Rol(id, descripcion)</w:t>
             </w:r>
           </w:p>
         </w:tc>
@@ -1918,167 +2335,35 @@
     <w:p>
       <w:pPr>
         <w:pStyle w:val="cod"/>
-        <w:rPr>
-          <w:lang w:val="es-DO"/>
-        </w:rPr>
-      </w:pPr>
-      <w:r>
-        <w:rPr>
-          <w:lang w:val="es-DO"/>
-        </w:rPr>
-        <w:t>Usuario(</w:t>
-      </w:r>
-      <w:r>
-        <w:rPr>
-          <w:lang w:val="es-DO"/>
-        </w:rPr>
-        <w:t>id, nombre, rol</w:t>
-      </w:r>
-      <w:r>
-        <w:rPr>
-          <w:lang w:val="es-DO"/>
-        </w:rPr>
-        <w:t>){</w:t>
-      </w:r>
-    </w:p>
-    <w:p>
-      <w:pPr>
-        <w:pStyle w:val="cod"/>
-        <w:rPr>
-          <w:lang w:val="es-DO"/>
-        </w:rPr>
-      </w:pPr>
-      <w:r>
-        <w:rPr>
-          <w:lang w:val="es-DO"/>
-        </w:rPr>
-        <w:tab/>
-      </w:r>
-      <w:r>
-        <w:rPr>
-          <w:lang w:val="es-DO"/>
-        </w:rPr>
-        <w:t>this.</w:t>
-      </w:r>
-      <w:r>
-        <w:rPr>
-          <w:lang w:val="es-DO"/>
-        </w:rPr>
-        <w:t>id</w:t>
-      </w:r>
-      <w:r>
-        <w:rPr>
-          <w:lang w:val="es-DO"/>
-        </w:rPr>
-        <w:t xml:space="preserve"> = </w:t>
-      </w:r>
-      <w:r>
-        <w:rPr>
-          <w:lang w:val="es-DO"/>
-        </w:rPr>
-        <w:t>id</w:t>
-      </w:r>
-      <w:r>
-        <w:rPr>
-          <w:lang w:val="es-DO"/>
-        </w:rPr>
-        <w:t>;</w:t>
-      </w:r>
-    </w:p>
-    <w:p>
-      <w:pPr>
-        <w:pStyle w:val="cod"/>
-        <w:rPr>
-          <w:lang w:val="es-DO"/>
-        </w:rPr>
-      </w:pPr>
-      <w:r>
-        <w:rPr>
-          <w:lang w:val="es-DO"/>
-        </w:rPr>
-        <w:tab/>
-        <w:t>this.</w:t>
-      </w:r>
-      <w:r>
-        <w:rPr>
-          <w:lang w:val="es-DO"/>
-        </w:rPr>
-        <w:t>nombre</w:t>
-      </w:r>
-      <w:r>
-        <w:rPr>
-          <w:lang w:val="es-DO"/>
-        </w:rPr>
-        <w:t xml:space="preserve"> = </w:t>
-      </w:r>
-      <w:r>
-        <w:rPr>
-          <w:lang w:val="es-DO"/>
-        </w:rPr>
-        <w:t>nombre</w:t>
-      </w:r>
-      <w:r>
-        <w:rPr>
-          <w:lang w:val="es-DO"/>
-        </w:rPr>
-        <w:t>;</w:t>
-      </w:r>
-    </w:p>
-    <w:p>
-      <w:pPr>
-        <w:pStyle w:val="cod"/>
-        <w:rPr>
-          <w:lang w:val="es-DO"/>
-        </w:rPr>
-      </w:pPr>
-      <w:r>
-        <w:rPr>
-          <w:lang w:val="es-DO"/>
-        </w:rPr>
-        <w:tab/>
-        <w:t>this.</w:t>
-      </w:r>
-      <w:r>
-        <w:rPr>
-          <w:lang w:val="es-DO"/>
-        </w:rPr>
-        <w:t xml:space="preserve"> rol</w:t>
-      </w:r>
-      <w:r>
-        <w:rPr>
-          <w:lang w:val="es-DO"/>
-        </w:rPr>
-        <w:t xml:space="preserve"> = </w:t>
-      </w:r>
-      <w:r>
-        <w:rPr>
-          <w:lang w:val="es-DO"/>
-        </w:rPr>
-        <w:t>rol</w:t>
-      </w:r>
-      <w:r>
-        <w:rPr>
-          <w:lang w:val="es-DO"/>
-        </w:rPr>
-        <w:t>;</w:t>
-      </w:r>
-    </w:p>
-    <w:p>
-      <w:pPr>
-        <w:pStyle w:val="cod"/>
-        <w:rPr>
-          <w:lang w:val="es-DO"/>
-        </w:rPr>
-      </w:pPr>
-      <w:r>
-        <w:rPr>
-          <w:lang w:val="es-DO"/>
-        </w:rPr>
+      </w:pPr>
+      <w:r>
+        <w:t>Rol(id, descripcion){</w:t>
+      </w:r>
+    </w:p>
+    <w:p>
+      <w:pPr>
+        <w:pStyle w:val="cod"/>
+      </w:pPr>
+      <w:r>
+        <w:t xml:space="preserve">    this.id = id;</w:t>
+      </w:r>
+    </w:p>
+    <w:p>
+      <w:pPr>
+        <w:pStyle w:val="cod"/>
+      </w:pPr>
+      <w:r>
+        <w:t xml:space="preserve">    this.descripcion = descripcion;</w:t>
+      </w:r>
+    </w:p>
+    <w:p>
+      <w:pPr>
+        <w:pStyle w:val="cod"/>
+      </w:pPr>
+      <w:r>
         <w:t>}</w:t>
       </w:r>
     </w:p>
-    <w:p/>
-    <w:p/>
     <w:sectPr>
       <w:pgSz w:w="12240" w:h="15840"/>
       <w:pgMar w:top="720" w:right="720" w:bottom="720" w:left="720" w:header="708" w:footer="708" w:gutter="0"/>

</xml_diff>